<commit_message>
V2.1 - Atualização dos dados e request contratos
</commit_message>
<xml_diff>
--- a/teste.docx
+++ b/teste.docx
@@ -55,7 +55,7 @@
           <w:sz w:val="20"/>
           <w:szCs w:val="20"/>
         </w:rPr>
-        <w:t>CÓDIGO ÚNICO: 16</w:t>
+        <w:t>CÓDIGO ÚNICO: 17</w:t>
       </w:r>
     </w:p>
     <w:p>
@@ -184,7 +184,7 @@
           <w:b/>
           <w:sz w:val="24"/>
         </w:rPr>
-        <w:t xml:space="preserve">  Destinado ao CRAS</w:t>
+        <w:t xml:space="preserve">  pra fernanda</w:t>
       </w:r>
       <w:r>
         <w:rPr>
@@ -609,68 +609,6 @@
           </w:p>
         </w:tc>
       </w:tr>
-      <w:tr>
-        <w:tc>
-          <w:tcPr>
-            <w:tcW w:type="dxa" w:w="996"/>
-          </w:tcPr>
-          <w:p>
-            <w:r>
-              <w:t>2</w:t>
-            </w:r>
-          </w:p>
-        </w:tc>
-        <w:tc>
-          <w:tcPr>
-            <w:tcW w:type="dxa" w:w="4727"/>
-          </w:tcPr>
-          <w:p>
-            <w:r>
-              <w:t xml:space="preserve">Leite em pó, Origem: Vaca, Teor de Gordura: Integral, Solubilidade: Instantâneo, 400g </w:t>
-            </w:r>
-          </w:p>
-        </w:tc>
-        <w:tc>
-          <w:tcPr>
-            <w:tcW w:type="dxa" w:w="1213"/>
-          </w:tcPr>
-          <w:p>
-            <w:r>
-              <w:t>2</w:t>
-            </w:r>
-          </w:p>
-        </w:tc>
-        <w:tc>
-          <w:tcPr>
-            <w:tcW w:type="dxa" w:w="960"/>
-          </w:tcPr>
-          <w:p>
-            <w:r>
-              <w:t>Pacote</w:t>
-            </w:r>
-          </w:p>
-        </w:tc>
-        <w:tc>
-          <w:tcPr>
-            <w:tcW w:type="dxa" w:w="1164"/>
-          </w:tcPr>
-          <w:p>
-            <w:r>
-              <w:t>R$ 1,55</w:t>
-            </w:r>
-          </w:p>
-        </w:tc>
-        <w:tc>
-          <w:tcPr>
-            <w:tcW w:type="dxa" w:w="1295"/>
-          </w:tcPr>
-          <w:p>
-            <w:r>
-              <w:t>R$ 3,1</w:t>
-            </w:r>
-          </w:p>
-        </w:tc>
-      </w:tr>
     </w:tbl>
     <w:p>
       <w:pPr>
@@ -719,7 +657,7 @@
           <w:b/>
           <w:bCs/>
         </w:rPr>
-        <w:t>R$ 16.88</w:t>
+        <w:t>R$ 13.78</w:t>
       </w:r>
       <w:r>
         <w:rPr>
@@ -998,7 +936,7 @@
         <w:rPr>
           <w:rFonts w:cs="Calibri" w:ascii="Calibri" w:hAnsi="Calibri" w:asciiTheme="minorHAnsi" w:cstheme="minorHAnsi" w:hAnsiTheme="minorHAnsi"/>
         </w:rPr>
-        <w:t>Cortês/PE, 2024-10-14 18:40:17.205734+00:00.</w:t>
+        <w:t>Cortês/PE, 2024-10-16 19:46:17.837971+00:00.</w:t>
       </w:r>
     </w:p>
     <w:p>

</xml_diff>